<commit_message>
second update add datagenerated
</commit_message>
<xml_diff>
--- a/saslespitch.docx
+++ b/saslespitch.docx
@@ -506,6 +506,51 @@
           <w:numId w:val="1"/>
         </w:numPr>
       </w:pPr>
+      <w:r>
+        <w:t>Keyword rank -&gt; user interest</w:t>
+      </w:r>
+    </w:p>
+    <w:p>
+      <w:pPr>
+        <w:pStyle w:val="ListParagraph"/>
+        <w:numPr>
+          <w:ilvl w:val="0"/>
+          <w:numId w:val="1"/>
+        </w:numPr>
+      </w:pPr>
+      <w:r>
+        <w:t>Faster</w:t>
+      </w:r>
+    </w:p>
+    <w:p>
+      <w:r>
+        <w:t>Potential for machine learning:</w:t>
+      </w:r>
+    </w:p>
+    <w:p>
+      <w:pPr>
+        <w:pStyle w:val="ListParagraph"/>
+        <w:numPr>
+          <w:ilvl w:val="0"/>
+          <w:numId w:val="1"/>
+        </w:numPr>
+      </w:pPr>
+      <w:r>
+        <w:lastRenderedPageBreak/>
+        <w:t>Tagging system saves database of common items and tags</w:t>
+      </w:r>
+    </w:p>
+    <w:p>
+      <w:pPr>
+        <w:pStyle w:val="ListParagraph"/>
+        <w:numPr>
+          <w:ilvl w:val="0"/>
+          <w:numId w:val="1"/>
+        </w:numPr>
+      </w:pPr>
+      <w:r>
+        <w:t xml:space="preserve">More accurate tagging </w:t>
+      </w:r>
       <w:bookmarkStart w:id="0" w:name="_GoBack"/>
       <w:bookmarkEnd w:id="0"/>
     </w:p>

</xml_diff>